<commit_message>
Add commands and images
</commit_message>
<xml_diff>
--- a/Comandos Git.docx
+++ b/Comandos Git.docx
@@ -968,7 +968,28 @@
           <w:sz w:val="28"/>
           <w:szCs w:val="28"/>
         </w:rPr>
-        <w:t xml:space="preserve"> : sirve para quitar un archivo que no queramos versionar </w:t>
+        <w:t xml:space="preserve"> : sirve para quitar </w:t>
+      </w:r>
+      <w:r>
+        <w:rPr>
+          <w:sz w:val="28"/>
+          <w:szCs w:val="28"/>
+        </w:rPr>
+        <w:t>del stage</w:t>
+      </w:r>
+      <w:r>
+        <w:rPr>
+          <w:sz w:val="28"/>
+          <w:szCs w:val="28"/>
+        </w:rPr>
+        <w:t xml:space="preserve">, </w:t>
+      </w:r>
+      <w:r>
+        <w:rPr>
+          <w:sz w:val="28"/>
+          <w:szCs w:val="28"/>
+        </w:rPr>
+        <w:t xml:space="preserve">un archivo que no queramos versionar </w:t>
       </w:r>
     </w:p>
     <w:p>
@@ -3591,6 +3612,7 @@
       <w:r>
         <w:rPr>
           <w:rFonts w:cstheme="minorHAnsi"/>
+          <w:noProof/>
           <w:sz w:val="28"/>
           <w:szCs w:val="28"/>
           <w:shd w:val="clear" w:color="auto" w:fill="FFFFFF"/>
@@ -3677,6 +3699,7 @@
       <w:r>
         <w:rPr>
           <w:rFonts w:cstheme="minorHAnsi"/>
+          <w:noProof/>
           <w:sz w:val="28"/>
           <w:szCs w:val="28"/>
           <w:shd w:val="clear" w:color="auto" w:fill="FFFFFF"/>
@@ -3762,6 +3785,7 @@
       <w:r>
         <w:rPr>
           <w:rFonts w:cstheme="minorHAnsi"/>
+          <w:noProof/>
           <w:sz w:val="28"/>
           <w:szCs w:val="28"/>
           <w:shd w:val="clear" w:color="auto" w:fill="FFFFFF"/>

</xml_diff>